<commit_message>
Articles, with analysis of group member's reviews
</commit_message>
<xml_diff>
--- a/Articles-EC602.docx
+++ b/Articles-EC602.docx
@@ -736,27 +736,572 @@
           <w:t>http://news.mit.edu/2017/featured-video-self-driving-wheelchair-0726</w:t>
         </w:r>
       </w:hyperlink>
+    </w:p>
+    <w:p/>
+    <w:p>
+      <w:pPr>
+        <w:rPr>
+          <w:rFonts w:ascii="Times New Roman" w:hAnsi="Times New Roman" w:cs="Times New Roman"/>
+          <w:sz w:val="24"/>
+          <w:szCs w:val="24"/>
+        </w:rPr>
+      </w:pPr>
+    </w:p>
+    <w:p>
+      <w:pPr>
+        <w:rPr>
+          <w:rFonts w:ascii="Times New Roman" w:hAnsi="Times New Roman" w:cs="Times New Roman"/>
+          <w:b/>
+          <w:sz w:val="24"/>
+          <w:szCs w:val="24"/>
+          <w:u w:val="single"/>
+        </w:rPr>
+      </w:pPr>
+    </w:p>
+    <w:p>
+      <w:pPr>
+        <w:rPr>
+          <w:rFonts w:ascii="Times New Roman" w:hAnsi="Times New Roman" w:cs="Times New Roman"/>
+          <w:b/>
+          <w:sz w:val="24"/>
+          <w:szCs w:val="24"/>
+          <w:u w:val="single"/>
+        </w:rPr>
+      </w:pPr>
+    </w:p>
+    <w:p>
+      <w:pPr>
+        <w:rPr>
+          <w:rFonts w:ascii="Times New Roman" w:hAnsi="Times New Roman" w:cs="Times New Roman"/>
+          <w:b/>
+          <w:sz w:val="24"/>
+          <w:szCs w:val="24"/>
+          <w:u w:val="single"/>
+        </w:rPr>
+      </w:pPr>
+    </w:p>
+    <w:p>
+      <w:pPr>
+        <w:rPr>
+          <w:rFonts w:ascii="Times New Roman" w:hAnsi="Times New Roman" w:cs="Times New Roman"/>
+          <w:b/>
+          <w:sz w:val="24"/>
+          <w:szCs w:val="24"/>
+          <w:u w:val="single"/>
+        </w:rPr>
+      </w:pPr>
+    </w:p>
+    <w:p>
+      <w:pPr>
+        <w:rPr>
+          <w:rFonts w:ascii="Times New Roman" w:hAnsi="Times New Roman" w:cs="Times New Roman"/>
+          <w:b/>
+          <w:sz w:val="24"/>
+          <w:szCs w:val="24"/>
+          <w:u w:val="single"/>
+        </w:rPr>
+      </w:pPr>
+    </w:p>
+    <w:p>
+      <w:pPr>
+        <w:rPr>
+          <w:rFonts w:ascii="Times New Roman" w:hAnsi="Times New Roman" w:cs="Times New Roman"/>
+          <w:b/>
+          <w:sz w:val="24"/>
+          <w:szCs w:val="24"/>
+          <w:u w:val="single"/>
+        </w:rPr>
+      </w:pPr>
+    </w:p>
+    <w:p>
+      <w:pPr>
+        <w:rPr>
+          <w:rFonts w:ascii="Times New Roman" w:hAnsi="Times New Roman" w:cs="Times New Roman"/>
+          <w:b/>
+          <w:sz w:val="24"/>
+          <w:szCs w:val="24"/>
+          <w:u w:val="single"/>
+        </w:rPr>
+      </w:pPr>
+    </w:p>
+    <w:p>
+      <w:pPr>
+        <w:rPr>
+          <w:rFonts w:ascii="Times New Roman" w:hAnsi="Times New Roman" w:cs="Times New Roman"/>
+          <w:b/>
+          <w:sz w:val="24"/>
+          <w:szCs w:val="24"/>
+          <w:u w:val="single"/>
+        </w:rPr>
+      </w:pPr>
+    </w:p>
+    <w:p>
+      <w:pPr>
+        <w:rPr>
+          <w:rFonts w:ascii="Times New Roman" w:hAnsi="Times New Roman" w:cs="Times New Roman"/>
+          <w:b/>
+          <w:sz w:val="24"/>
+          <w:szCs w:val="24"/>
+          <w:u w:val="single"/>
+        </w:rPr>
+      </w:pPr>
+    </w:p>
+    <w:p>
+      <w:pPr>
+        <w:rPr>
+          <w:rFonts w:ascii="Times New Roman" w:hAnsi="Times New Roman" w:cs="Times New Roman"/>
+          <w:b/>
+          <w:sz w:val="24"/>
+          <w:szCs w:val="24"/>
+          <w:u w:val="single"/>
+        </w:rPr>
+      </w:pPr>
+    </w:p>
+    <w:p>
+      <w:pPr>
+        <w:rPr>
+          <w:rFonts w:ascii="Times New Roman" w:hAnsi="Times New Roman" w:cs="Times New Roman"/>
+          <w:b/>
+          <w:sz w:val="24"/>
+          <w:szCs w:val="24"/>
+          <w:u w:val="single"/>
+        </w:rPr>
+      </w:pPr>
+    </w:p>
+    <w:p>
+      <w:pPr>
+        <w:rPr>
+          <w:rFonts w:ascii="Times New Roman" w:hAnsi="Times New Roman" w:cs="Times New Roman"/>
+          <w:b/>
+          <w:sz w:val="24"/>
+          <w:szCs w:val="24"/>
+          <w:u w:val="single"/>
+        </w:rPr>
+      </w:pPr>
+    </w:p>
+    <w:p>
+      <w:pPr>
+        <w:rPr>
+          <w:rFonts w:ascii="Times New Roman" w:hAnsi="Times New Roman" w:cs="Times New Roman"/>
+          <w:b/>
+          <w:sz w:val="24"/>
+          <w:szCs w:val="24"/>
+          <w:u w:val="single"/>
+        </w:rPr>
+      </w:pPr>
+    </w:p>
+    <w:p>
+      <w:pPr>
+        <w:rPr>
+          <w:rFonts w:ascii="Times New Roman" w:hAnsi="Times New Roman" w:cs="Times New Roman"/>
+          <w:b/>
+          <w:sz w:val="24"/>
+          <w:szCs w:val="24"/>
+          <w:u w:val="single"/>
+        </w:rPr>
+      </w:pPr>
+    </w:p>
+    <w:p>
+      <w:pPr>
+        <w:rPr>
+          <w:rFonts w:ascii="Times New Roman" w:hAnsi="Times New Roman" w:cs="Times New Roman"/>
+          <w:b/>
+          <w:sz w:val="24"/>
+          <w:szCs w:val="24"/>
+          <w:u w:val="single"/>
+        </w:rPr>
+      </w:pPr>
+    </w:p>
+    <w:p>
+      <w:pPr>
+        <w:rPr>
+          <w:rFonts w:ascii="Times New Roman" w:hAnsi="Times New Roman" w:cs="Times New Roman"/>
+          <w:b/>
+          <w:sz w:val="24"/>
+          <w:szCs w:val="24"/>
+          <w:u w:val="single"/>
+        </w:rPr>
+      </w:pPr>
+    </w:p>
+    <w:p>
+      <w:pPr>
+        <w:rPr>
+          <w:rFonts w:ascii="Times New Roman" w:hAnsi="Times New Roman" w:cs="Times New Roman"/>
+          <w:b/>
+          <w:sz w:val="24"/>
+          <w:szCs w:val="24"/>
+          <w:u w:val="single"/>
+        </w:rPr>
+      </w:pPr>
+    </w:p>
+    <w:p>
+      <w:pPr>
+        <w:rPr>
+          <w:rFonts w:ascii="Times New Roman" w:hAnsi="Times New Roman" w:cs="Times New Roman"/>
+          <w:b/>
+          <w:sz w:val="24"/>
+          <w:szCs w:val="24"/>
+          <w:u w:val="single"/>
+        </w:rPr>
+      </w:pPr>
+    </w:p>
+    <w:p>
+      <w:pPr>
+        <w:rPr>
+          <w:rFonts w:ascii="Times New Roman" w:hAnsi="Times New Roman" w:cs="Times New Roman"/>
+          <w:b/>
+          <w:sz w:val="24"/>
+          <w:szCs w:val="24"/>
+          <w:u w:val="single"/>
+        </w:rPr>
+      </w:pPr>
+      <w:r>
+        <w:rPr>
+          <w:rFonts w:ascii="Times New Roman" w:hAnsi="Times New Roman" w:cs="Times New Roman"/>
+          <w:b/>
+          <w:sz w:val="24"/>
+          <w:szCs w:val="24"/>
+          <w:u w:val="single"/>
+        </w:rPr>
+        <w:lastRenderedPageBreak/>
+        <w:t>Team Paper Reviews</w:t>
+      </w:r>
+    </w:p>
+    <w:p>
+      <w:pPr>
+        <w:rPr>
+          <w:rFonts w:ascii="Times New Roman" w:hAnsi="Times New Roman" w:cs="Times New Roman"/>
+          <w:b/>
+          <w:sz w:val="24"/>
+          <w:szCs w:val="24"/>
+        </w:rPr>
+      </w:pPr>
+      <w:proofErr w:type="spellStart"/>
+      <w:r>
+        <w:rPr>
+          <w:rFonts w:ascii="Times New Roman" w:hAnsi="Times New Roman" w:cs="Times New Roman"/>
+          <w:b/>
+          <w:sz w:val="24"/>
+          <w:szCs w:val="24"/>
+        </w:rPr>
+        <w:t>Yanyu</w:t>
+      </w:r>
+      <w:proofErr w:type="spellEnd"/>
+      <w:r>
+        <w:rPr>
+          <w:rFonts w:ascii="Times New Roman" w:hAnsi="Times New Roman" w:cs="Times New Roman"/>
+          <w:b/>
+          <w:sz w:val="24"/>
+          <w:szCs w:val="24"/>
+        </w:rPr>
+        <w:t xml:space="preserve"> Zhang</w:t>
+      </w:r>
+    </w:p>
+    <w:p>
+      <w:pPr>
+        <w:rPr>
+          <w:rFonts w:ascii="Times New Roman" w:hAnsi="Times New Roman" w:cs="Times New Roman"/>
+          <w:color w:val="000000"/>
+          <w:sz w:val="24"/>
+          <w:szCs w:val="24"/>
+        </w:rPr>
+      </w:pPr>
+      <w:r>
+        <w:rPr>
+          <w:rFonts w:ascii="Times New Roman" w:hAnsi="Times New Roman" w:cs="Times New Roman"/>
+          <w:color w:val="000000"/>
+          <w:sz w:val="24"/>
+          <w:szCs w:val="24"/>
+        </w:rPr>
+        <w:t xml:space="preserve">This paper acts more of an introduction to ROS. It begins by detailing the features of the system and provides a few examples of current robots utilizing the operating system. It then provides more information on the main core concepts of ROS and provides a high level explanation. There is also a brief tutorial on installing ROS in Ubuntu which would be very helpful to those who are seeking a quick rundown on how to get started themselves. It concludes by briefly mentioning ROS based wheelchairs but doesn’t go into detail. </w:t>
+      </w:r>
+      <w:r>
+        <w:rPr>
+          <w:rFonts w:ascii="Times New Roman" w:hAnsi="Times New Roman" w:cs="Times New Roman"/>
+          <w:color w:val="000000"/>
+          <w:sz w:val="24"/>
+          <w:szCs w:val="24"/>
+        </w:rPr>
+        <w:t xml:space="preserve">It shows that ROS is a broad platform with a lot of potential. </w:t>
+      </w:r>
+    </w:p>
+    <w:p>
+      <w:pPr>
+        <w:rPr>
+          <w:rFonts w:ascii="Times New Roman" w:hAnsi="Times New Roman" w:cs="Times New Roman"/>
+          <w:b/>
+          <w:color w:val="000000"/>
+          <w:sz w:val="24"/>
+          <w:szCs w:val="24"/>
+        </w:rPr>
+      </w:pPr>
+      <w:r>
+        <w:rPr>
+          <w:rFonts w:ascii="Times New Roman" w:hAnsi="Times New Roman" w:cs="Times New Roman"/>
+          <w:b/>
+          <w:color w:val="000000"/>
+          <w:sz w:val="24"/>
+          <w:szCs w:val="24"/>
+        </w:rPr>
+        <w:t>Yu Liu</w:t>
+      </w:r>
+    </w:p>
+    <w:p>
+      <w:pPr>
+        <w:rPr>
+          <w:rFonts w:ascii="Times New Roman" w:hAnsi="Times New Roman" w:cs="Times New Roman"/>
+          <w:color w:val="000000"/>
+          <w:sz w:val="24"/>
+          <w:szCs w:val="24"/>
+        </w:rPr>
+      </w:pPr>
+      <w:r>
+        <w:rPr>
+          <w:rFonts w:ascii="Times New Roman" w:hAnsi="Times New Roman" w:cs="Times New Roman"/>
+          <w:color w:val="000000"/>
+          <w:sz w:val="24"/>
+          <w:szCs w:val="24"/>
+        </w:rPr>
+        <w:t>Not submitted</w:t>
+      </w:r>
+    </w:p>
+    <w:p>
+      <w:pPr>
+        <w:rPr>
+          <w:rFonts w:ascii="Times New Roman" w:hAnsi="Times New Roman" w:cs="Times New Roman"/>
+          <w:b/>
+          <w:color w:val="000000"/>
+          <w:sz w:val="24"/>
+          <w:szCs w:val="24"/>
+        </w:rPr>
+      </w:pPr>
+      <w:proofErr w:type="spellStart"/>
+      <w:r>
+        <w:rPr>
+          <w:rFonts w:ascii="Times New Roman" w:hAnsi="Times New Roman" w:cs="Times New Roman"/>
+          <w:b/>
+          <w:color w:val="000000"/>
+          <w:sz w:val="24"/>
+          <w:szCs w:val="24"/>
+        </w:rPr>
+        <w:t>Shengyao</w:t>
+      </w:r>
+      <w:proofErr w:type="spellEnd"/>
+      <w:r>
+        <w:rPr>
+          <w:rFonts w:ascii="Times New Roman" w:hAnsi="Times New Roman" w:cs="Times New Roman"/>
+          <w:b/>
+          <w:color w:val="000000"/>
+          <w:sz w:val="24"/>
+          <w:szCs w:val="24"/>
+        </w:rPr>
+        <w:t xml:space="preserve"> Shao</w:t>
+      </w:r>
+    </w:p>
+    <w:p>
+      <w:pPr>
+        <w:rPr>
+          <w:rFonts w:ascii="Times New Roman" w:hAnsi="Times New Roman" w:cs="Times New Roman"/>
+          <w:color w:val="000000"/>
+          <w:sz w:val="24"/>
+          <w:szCs w:val="24"/>
+        </w:rPr>
+      </w:pPr>
+      <w:r>
+        <w:rPr>
+          <w:rFonts w:ascii="Times New Roman" w:hAnsi="Times New Roman" w:cs="Times New Roman"/>
+          <w:color w:val="000000"/>
+          <w:sz w:val="24"/>
+          <w:szCs w:val="24"/>
+        </w:rPr>
+        <w:t xml:space="preserve">This paper looks at utilizing ROS for an autonomous wheelchair. </w:t>
+      </w:r>
+      <w:r>
+        <w:rPr>
+          <w:rFonts w:ascii="Times New Roman" w:hAnsi="Times New Roman" w:cs="Times New Roman"/>
+          <w:color w:val="000000"/>
+          <w:sz w:val="24"/>
+          <w:szCs w:val="24"/>
+        </w:rPr>
+        <w:t>It gives a brief overview of the wheelchair software and hardware compon</w:t>
+      </w:r>
+      <w:r>
+        <w:rPr>
+          <w:rFonts w:ascii="Times New Roman" w:hAnsi="Times New Roman" w:cs="Times New Roman"/>
+          <w:color w:val="000000"/>
+          <w:sz w:val="24"/>
+          <w:szCs w:val="24"/>
+        </w:rPr>
+        <w:t xml:space="preserve">ents. </w:t>
+      </w:r>
+      <w:r>
+        <w:rPr>
+          <w:rFonts w:ascii="Times New Roman" w:hAnsi="Times New Roman" w:cs="Times New Roman"/>
+          <w:color w:val="000000"/>
+          <w:sz w:val="24"/>
+          <w:szCs w:val="24"/>
+        </w:rPr>
+        <w:t>It</w:t>
+      </w:r>
+      <w:r>
+        <w:rPr>
+          <w:rFonts w:ascii="Times New Roman" w:hAnsi="Times New Roman" w:cs="Times New Roman"/>
+          <w:color w:val="000000"/>
+          <w:sz w:val="24"/>
+          <w:szCs w:val="24"/>
+        </w:rPr>
+        <w:t xml:space="preserve"> also</w:t>
+      </w:r>
+      <w:r>
+        <w:rPr>
+          <w:rFonts w:ascii="Times New Roman" w:hAnsi="Times New Roman" w:cs="Times New Roman"/>
+          <w:color w:val="000000"/>
+          <w:sz w:val="24"/>
+          <w:szCs w:val="24"/>
+        </w:rPr>
+        <w:t xml:space="preserve"> provides general advantages and disadvantages to ROS</w:t>
+      </w:r>
+      <w:r>
+        <w:rPr>
+          <w:rFonts w:ascii="Times New Roman" w:hAnsi="Times New Roman" w:cs="Times New Roman"/>
+          <w:color w:val="000000"/>
+          <w:sz w:val="24"/>
+          <w:szCs w:val="24"/>
+        </w:rPr>
+        <w:t>,</w:t>
+      </w:r>
+      <w:r>
+        <w:rPr>
+          <w:rFonts w:ascii="Times New Roman" w:hAnsi="Times New Roman" w:cs="Times New Roman"/>
+          <w:color w:val="000000"/>
+          <w:sz w:val="24"/>
+          <w:szCs w:val="24"/>
+        </w:rPr>
+        <w:t xml:space="preserve"> and </w:t>
+      </w:r>
+      <w:r>
+        <w:rPr>
+          <w:rFonts w:ascii="Times New Roman" w:hAnsi="Times New Roman" w:cs="Times New Roman"/>
+          <w:color w:val="000000"/>
+          <w:sz w:val="24"/>
+          <w:szCs w:val="24"/>
+        </w:rPr>
+        <w:t xml:space="preserve">ultimately </w:t>
+      </w:r>
+      <w:r>
+        <w:rPr>
+          <w:rFonts w:ascii="Times New Roman" w:hAnsi="Times New Roman" w:cs="Times New Roman"/>
+          <w:color w:val="000000"/>
+          <w:sz w:val="24"/>
+          <w:szCs w:val="24"/>
+        </w:rPr>
+        <w:t xml:space="preserve">seems to display a favorable tone towards the platform. </w:t>
+      </w:r>
+      <w:r>
+        <w:rPr>
+          <w:rFonts w:ascii="Times New Roman" w:hAnsi="Times New Roman" w:cs="Times New Roman"/>
+          <w:color w:val="000000"/>
+          <w:sz w:val="24"/>
+          <w:szCs w:val="24"/>
+        </w:rPr>
+        <w:t xml:space="preserve"> Further details of the system’s capabilities and limitations can be discovered in the linked article as well. </w:t>
+      </w:r>
+    </w:p>
+    <w:p>
+      <w:pPr>
+        <w:rPr>
+          <w:rFonts w:ascii="Times New Roman" w:hAnsi="Times New Roman" w:cs="Times New Roman"/>
+          <w:b/>
+          <w:color w:val="000000"/>
+          <w:sz w:val="24"/>
+          <w:szCs w:val="24"/>
+        </w:rPr>
+      </w:pPr>
       <w:bookmarkStart w:id="0" w:name="_GoBack"/>
       <w:bookmarkEnd w:id="0"/>
-    </w:p>
-    <w:p/>
-    <w:p>
-      <w:pPr>
-        <w:rPr>
-          <w:rFonts w:ascii="Times New Roman" w:hAnsi="Times New Roman" w:cs="Times New Roman"/>
-          <w:sz w:val="24"/>
-          <w:szCs w:val="24"/>
-        </w:rPr>
-      </w:pPr>
-    </w:p>
-    <w:p>
-      <w:pPr>
-        <w:rPr>
-          <w:rFonts w:ascii="Times New Roman" w:hAnsi="Times New Roman" w:cs="Times New Roman"/>
-          <w:b/>
-          <w:sz w:val="24"/>
-          <w:szCs w:val="24"/>
-          <w:u w:val="single"/>
+      <w:r>
+        <w:rPr>
+          <w:rFonts w:ascii="Times New Roman" w:hAnsi="Times New Roman" w:cs="Times New Roman"/>
+          <w:b/>
+          <w:color w:val="000000"/>
+          <w:sz w:val="24"/>
+          <w:szCs w:val="24"/>
+        </w:rPr>
+        <w:t>Matthew Boyd</w:t>
+      </w:r>
+    </w:p>
+    <w:p>
+      <w:pPr>
+        <w:rPr>
+          <w:rFonts w:ascii="Times New Roman" w:hAnsi="Times New Roman" w:cs="Times New Roman"/>
+          <w:color w:val="000000"/>
+          <w:sz w:val="24"/>
+          <w:szCs w:val="24"/>
+        </w:rPr>
+      </w:pPr>
+      <w:r>
+        <w:rPr>
+          <w:rFonts w:ascii="Times New Roman" w:hAnsi="Times New Roman" w:cs="Times New Roman"/>
+          <w:color w:val="000000"/>
+          <w:sz w:val="24"/>
+          <w:szCs w:val="24"/>
+        </w:rPr>
+        <w:t xml:space="preserve">This paper provides a comparison of ROS 1 versus ROS 2 and provides a well thought analysis with supported facts. </w:t>
+      </w:r>
+      <w:r>
+        <w:rPr>
+          <w:rFonts w:ascii="Times New Roman" w:hAnsi="Times New Roman" w:cs="Times New Roman"/>
+          <w:color w:val="000000"/>
+          <w:sz w:val="24"/>
+          <w:szCs w:val="24"/>
+        </w:rPr>
+        <w:t xml:space="preserve">It begins by providing brief background information on the origins of ROS 1 and how it evolved as the field of robotics developed. It thus went mainstream for commercial use. The paper then begins to describe how it fared in commercial use, listing some of the limitations of ROS 1. It then transitions over to the newer iteration in ROS 2. The author shows a favorable tone in its presentation of the platform, describing it as “the future of ROS” even, but also sharing where improvements are made. The author recognizes that </w:t>
+      </w:r>
+      <w:proofErr w:type="spellStart"/>
+      <w:r>
+        <w:rPr>
+          <w:rFonts w:ascii="Times New Roman" w:hAnsi="Times New Roman" w:cs="Times New Roman"/>
+          <w:color w:val="000000"/>
+          <w:sz w:val="24"/>
+          <w:szCs w:val="24"/>
+        </w:rPr>
+        <w:t>its</w:t>
+      </w:r>
+      <w:proofErr w:type="spellEnd"/>
+      <w:r>
+        <w:rPr>
+          <w:rFonts w:ascii="Times New Roman" w:hAnsi="Times New Roman" w:cs="Times New Roman"/>
+          <w:color w:val="000000"/>
+          <w:sz w:val="24"/>
+          <w:szCs w:val="24"/>
+        </w:rPr>
+        <w:t xml:space="preserve"> still a new software that has many limitations currently as it is still being developed. There are many linked references the author has provided showcasing the range of resources they have gone through. There is a well detailed and organized analysis and recommendation section which displays the author’s findings in a convenient chart. The analysis compares common features and functions between the two and in which way their support differs. In the recommendation chart, the author gives his thoughts on the type of people who would utilize ROS and which system would be best for them. He concludes that ROS 2 is definitely going to be the primary tool in the future but recommends that with the abundant amount of resources available for ROS 1</w:t>
+      </w:r>
+      <w:r>
+        <w:rPr>
+          <w:rFonts w:ascii="Times New Roman" w:hAnsi="Times New Roman" w:cs="Times New Roman"/>
+          <w:color w:val="000000"/>
+          <w:sz w:val="24"/>
+          <w:szCs w:val="24"/>
+        </w:rPr>
+        <w:t xml:space="preserve"> is best suited for beginners or individual projects. ROS 2 is currently best reserved for the more experienced crowd as their background information in ROS will help guide them in a new platform.</w:t>
+      </w:r>
+      <w:r>
+        <w:rPr>
+          <w:rFonts w:ascii="Times New Roman" w:hAnsi="Times New Roman" w:cs="Times New Roman"/>
+          <w:color w:val="000000"/>
+          <w:sz w:val="24"/>
+          <w:szCs w:val="24"/>
+        </w:rPr>
+        <w:t xml:space="preserve"> </w:t>
+      </w:r>
+    </w:p>
+    <w:p>
+      <w:pPr>
+        <w:rPr>
+          <w:rFonts w:ascii="Times New Roman" w:hAnsi="Times New Roman" w:cs="Times New Roman"/>
+          <w:sz w:val="28"/>
+          <w:szCs w:val="24"/>
         </w:rPr>
       </w:pPr>
     </w:p>

</xml_diff>